<commit_message>
Actualizaciones en el manual
</commit_message>
<xml_diff>
--- a/Documentacion/Manuales de usuario/MANUAL_TECNICO_DE_LA_INTERFAZ_DM_GENERICA.docx
+++ b/Documentacion/Manuales de usuario/MANUAL_TECNICO_DE_LA_INTERFAZ_DM_GENERICA.docx
@@ -2158,21 +2158,7 @@
         <w:rPr>
           <w:rFonts w:asciiTheme="minorHAnsi" w:eastAsia="Segoe UI" w:hAnsiTheme="minorHAnsi" w:cstheme="minorHAnsi"/>
         </w:rPr>
-        <w:t xml:space="preserve">Sistema operativo, </w:t>
-      </w:r>
-      <w:proofErr w:type="spellStart"/>
-      <w:r>
-        <w:rPr>
-          <w:rFonts w:asciiTheme="minorHAnsi" w:eastAsia="Segoe UI" w:hAnsiTheme="minorHAnsi" w:cstheme="minorHAnsi"/>
-        </w:rPr>
-        <w:t>Win</w:t>
-      </w:r>
-      <w:proofErr w:type="spellEnd"/>
-      <w:r>
-        <w:rPr>
-          <w:rFonts w:asciiTheme="minorHAnsi" w:eastAsia="Segoe UI" w:hAnsiTheme="minorHAnsi" w:cstheme="minorHAnsi"/>
-        </w:rPr>
-        <w:t xml:space="preserve"> 7 SP1 o superior (preferiblemente por temas de compatibilidad Windows 10).</w:t>
+        <w:t>Sistema operativo, Win 7 SP1 o superior (preferiblemente por temas de compatibilidad Windows 10).</w:t>
       </w:r>
       <w:r>
         <w:rPr>
@@ -2210,21 +2196,7 @@
         <w:rPr>
           <w:rFonts w:asciiTheme="minorHAnsi" w:eastAsia="Segoe UI" w:hAnsiTheme="minorHAnsi" w:cstheme="minorHAnsi"/>
         </w:rPr>
-        <w:t xml:space="preserve"> o superior (por temas de compatibilidad los </w:t>
-      </w:r>
-      <w:proofErr w:type="spellStart"/>
-      <w:r>
-        <w:rPr>
-          <w:rFonts w:asciiTheme="minorHAnsi" w:eastAsia="Segoe UI" w:hAnsiTheme="minorHAnsi" w:cstheme="minorHAnsi"/>
-        </w:rPr>
-        <w:t>pcs</w:t>
-      </w:r>
-      <w:proofErr w:type="spellEnd"/>
-      <w:r>
-        <w:rPr>
-          <w:rFonts w:asciiTheme="minorHAnsi" w:eastAsia="Segoe UI" w:hAnsiTheme="minorHAnsi" w:cstheme="minorHAnsi"/>
-        </w:rPr>
-        <w:t xml:space="preserve"> que tengan Windows 7 no permite actualizar a versión 4.</w:t>
+        <w:t xml:space="preserve"> o superior (por temas de compatibilidad los pcs que tengan Windows 7 no permite actualizar a versión 4.</w:t>
       </w:r>
       <w:r>
         <w:rPr>
@@ -2418,13 +2390,12 @@
       <w:r>
         <w:rPr>
           <w:rFonts w:asciiTheme="minorHAnsi" w:hAnsiTheme="minorHAnsi" w:cstheme="minorHAnsi"/>
-          <w:noProof/>
         </w:rPr>
         <w:drawing>
-          <wp:inline distT="0" distB="0" distL="0" distR="0" wp14:anchorId="40EC5D44" wp14:editId="2DB939EE">
-            <wp:extent cx="4109122" cy="2421331"/>
-            <wp:effectExtent l="0" t="0" r="5715" b="0"/>
-            <wp:docPr id="1608479785" name="Imagen 1"/>
+          <wp:inline distT="0" distB="0" distL="0" distR="0" wp14:anchorId="19F1E954" wp14:editId="7529D0EB">
+            <wp:extent cx="3249095" cy="2916000"/>
+            <wp:effectExtent l="0" t="0" r="8890" b="0"/>
+            <wp:docPr id="55205672" name="Imagen 1"/>
             <wp:cNvGraphicFramePr>
               <a:graphicFrameLocks xmlns:a="http://schemas.openxmlformats.org/drawingml/2006/main" noChangeAspect="1"/>
             </wp:cNvGraphicFramePr>
@@ -2432,7 +2403,7 @@
               <a:graphicData uri="http://schemas.openxmlformats.org/drawingml/2006/picture">
                 <pic:pic xmlns:pic="http://schemas.openxmlformats.org/drawingml/2006/picture">
                   <pic:nvPicPr>
-                    <pic:cNvPr id="1608479785" name=""/>
+                    <pic:cNvPr id="55205672" name=""/>
                     <pic:cNvPicPr/>
                   </pic:nvPicPr>
                   <pic:blipFill>
@@ -2444,7 +2415,7 @@
                   <pic:spPr>
                     <a:xfrm>
                       <a:off x="0" y="0"/>
-                      <a:ext cx="4168171" cy="2456126"/>
+                      <a:ext cx="3249095" cy="2916000"/>
                     </a:xfrm>
                     <a:prstGeom prst="rect">
                       <a:avLst/>
@@ -2505,6 +2476,7 @@
           <w:rFonts w:asciiTheme="minorHAnsi" w:hAnsiTheme="minorHAnsi" w:cstheme="minorHAnsi"/>
           <w:sz w:val="22"/>
         </w:rPr>
+        <w:lastRenderedPageBreak/>
         <w:t>Instalación</w:t>
       </w:r>
       <w:bookmarkEnd w:id="4"/>
@@ -2540,7 +2512,6 @@
         <w:rPr>
           <w:rFonts w:asciiTheme="minorHAnsi" w:hAnsiTheme="minorHAnsi" w:cstheme="minorHAnsi"/>
         </w:rPr>
-        <w:lastRenderedPageBreak/>
         <w:t>Si no se tiene Framework 4.</w:t>
       </w:r>
       <w:r>
@@ -2599,21 +2570,7 @@
         <w:rPr>
           <w:rFonts w:asciiTheme="minorHAnsi" w:hAnsiTheme="minorHAnsi" w:cstheme="minorHAnsi"/>
         </w:rPr>
-        <w:t xml:space="preserve">Crear carpeta para el manejo de los LOGS de la aplicación; esta se puede crear en el disco C: o </w:t>
-      </w:r>
-      <w:proofErr w:type="gramStart"/>
-      <w:r>
-        <w:rPr>
-          <w:rFonts w:asciiTheme="minorHAnsi" w:hAnsiTheme="minorHAnsi" w:cstheme="minorHAnsi"/>
-        </w:rPr>
-        <w:t>D:,</w:t>
-      </w:r>
-      <w:proofErr w:type="gramEnd"/>
-      <w:r>
-        <w:rPr>
-          <w:rFonts w:asciiTheme="minorHAnsi" w:hAnsiTheme="minorHAnsi" w:cstheme="minorHAnsi"/>
-        </w:rPr>
-        <w:t xml:space="preserve"> no tiene restricciones de ubicación ni de nombre. </w:t>
+        <w:t xml:space="preserve">Crear carpeta para el manejo de los LOGS de la aplicación; esta se puede crear en el disco C: o D:, no tiene restricciones de ubicación ni de nombre. </w:t>
       </w:r>
     </w:p>
     <w:p>
@@ -2703,7 +2660,6 @@
         </w:rPr>
         <w:t xml:space="preserve">: </w:t>
       </w:r>
-      <w:proofErr w:type="spellStart"/>
       <w:r>
         <w:rPr>
           <w:rFonts w:asciiTheme="minorHAnsi" w:hAnsiTheme="minorHAnsi" w:cstheme="minorHAnsi"/>
@@ -2717,7 +2673,6 @@
         </w:rPr>
         <w:t>.exe.config</w:t>
       </w:r>
-      <w:proofErr w:type="spellEnd"/>
     </w:p>
     <w:p>
       <w:pPr>
@@ -3236,6 +3191,7 @@
           <w:rFonts w:asciiTheme="minorHAnsi" w:hAnsiTheme="minorHAnsi" w:cstheme="minorHAnsi"/>
           <w:b/>
         </w:rPr>
+        <w:lastRenderedPageBreak/>
         <w:t xml:space="preserve">Línea 21: </w:t>
       </w:r>
       <w:r>
@@ -3313,7 +3269,6 @@
           <w:rFonts w:asciiTheme="minorHAnsi" w:hAnsiTheme="minorHAnsi" w:cstheme="minorHAnsi"/>
           <w:b/>
         </w:rPr>
-        <w:lastRenderedPageBreak/>
         <w:t xml:space="preserve">Línea 23: </w:t>
       </w:r>
       <w:r>
@@ -6167,9 +6122,67 @@
           <w:sz w:val="18"/>
           <w:szCs w:val="18"/>
         </w:rPr>
-        <w:t>"</w:t>
-      </w:r>
-      <w:proofErr w:type="spellStart"/>
+        <w:t>"medicalDeviceName"</w:t>
+      </w:r>
+      <w:r>
+        <w:rPr>
+          <w:rFonts w:ascii="Courier New" w:eastAsia="Times New Roman" w:hAnsi="Courier New" w:cs="Courier New"/>
+          <w:color w:val="DCDCDC"/>
+          <w:sz w:val="18"/>
+          <w:szCs w:val="18"/>
+        </w:rPr>
+        <w:t>:</w:t>
+      </w:r>
+      <w:r>
+        <w:rPr>
+          <w:rFonts w:ascii="Courier New" w:eastAsia="Times New Roman" w:hAnsi="Courier New" w:cs="Courier New"/>
+          <w:color w:val="D4D4D4"/>
+          <w:sz w:val="18"/>
+          <w:szCs w:val="18"/>
+        </w:rPr>
+        <w:t> </w:t>
+      </w:r>
+      <w:r>
+        <w:rPr>
+          <w:rFonts w:ascii="Courier New" w:eastAsia="Times New Roman" w:hAnsi="Courier New" w:cs="Courier New"/>
+          <w:color w:val="CE9178"/>
+          <w:sz w:val="18"/>
+          <w:szCs w:val="18"/>
+        </w:rPr>
+        <w:t>"Dispositivo Medico Consultas"</w:t>
+      </w:r>
+      <w:r>
+        <w:rPr>
+          <w:rFonts w:ascii="Courier New" w:eastAsia="Times New Roman" w:hAnsi="Courier New" w:cs="Courier New"/>
+          <w:color w:val="DCDCDC"/>
+          <w:sz w:val="18"/>
+          <w:szCs w:val="18"/>
+        </w:rPr>
+        <w:t>,</w:t>
+      </w:r>
+    </w:p>
+    <w:p>
+      <w:pPr>
+        <w:shd w:val="clear" w:color="auto" w:fill="1E1E1E"/>
+        <w:spacing w:after="0" w:line="270" w:lineRule="atLeast"/>
+        <w:ind w:left="0" w:firstLine="0"/>
+        <w:jc w:val="left"/>
+        <w:rPr>
+          <w:rFonts w:ascii="Courier New" w:eastAsia="Times New Roman" w:hAnsi="Courier New" w:cs="Courier New"/>
+          <w:color w:val="D4D4D4"/>
+          <w:sz w:val="18"/>
+          <w:szCs w:val="18"/>
+        </w:rPr>
+      </w:pPr>
+      <w:r>
+        <w:rPr>
+          <w:rFonts w:ascii="Courier New" w:eastAsia="Times New Roman" w:hAnsi="Courier New" w:cs="Courier New"/>
+          <w:color w:val="D4D4D4"/>
+          <w:sz w:val="18"/>
+          <w:szCs w:val="18"/>
+        </w:rPr>
+        <w:t>  </w:t>
+      </w:r>
       <w:r>
         <w:rPr>
           <w:rFonts w:ascii="Courier New" w:eastAsia="Times New Roman" w:hAnsi="Courier New" w:cs="Courier New"/>
@@ -6177,105 +6190,7 @@
           <w:sz w:val="18"/>
           <w:szCs w:val="18"/>
         </w:rPr>
-        <w:t>medicalDeviceName</w:t>
-      </w:r>
-      <w:proofErr w:type="spellEnd"/>
-      <w:r>
-        <w:rPr>
-          <w:rFonts w:ascii="Courier New" w:eastAsia="Times New Roman" w:hAnsi="Courier New" w:cs="Courier New"/>
-          <w:color w:val="9CDCFE"/>
-          <w:sz w:val="18"/>
-          <w:szCs w:val="18"/>
-        </w:rPr>
-        <w:t>"</w:t>
-      </w:r>
-      <w:r>
-        <w:rPr>
-          <w:rFonts w:ascii="Courier New" w:eastAsia="Times New Roman" w:hAnsi="Courier New" w:cs="Courier New"/>
-          <w:color w:val="DCDCDC"/>
-          <w:sz w:val="18"/>
-          <w:szCs w:val="18"/>
-        </w:rPr>
-        <w:t>:</w:t>
-      </w:r>
-      <w:r>
-        <w:rPr>
-          <w:rFonts w:ascii="Courier New" w:eastAsia="Times New Roman" w:hAnsi="Courier New" w:cs="Courier New"/>
-          <w:color w:val="D4D4D4"/>
-          <w:sz w:val="18"/>
-          <w:szCs w:val="18"/>
-        </w:rPr>
-        <w:t> </w:t>
-      </w:r>
-      <w:r>
-        <w:rPr>
-          <w:rFonts w:ascii="Courier New" w:eastAsia="Times New Roman" w:hAnsi="Courier New" w:cs="Courier New"/>
-          <w:color w:val="CE9178"/>
-          <w:sz w:val="18"/>
-          <w:szCs w:val="18"/>
-        </w:rPr>
-        <w:t>"Dispositivo Medico Consultas"</w:t>
-      </w:r>
-      <w:r>
-        <w:rPr>
-          <w:rFonts w:ascii="Courier New" w:eastAsia="Times New Roman" w:hAnsi="Courier New" w:cs="Courier New"/>
-          <w:color w:val="DCDCDC"/>
-          <w:sz w:val="18"/>
-          <w:szCs w:val="18"/>
-        </w:rPr>
-        <w:t>,</w:t>
-      </w:r>
-    </w:p>
-    <w:p>
-      <w:pPr>
-        <w:shd w:val="clear" w:color="auto" w:fill="1E1E1E"/>
-        <w:spacing w:after="0" w:line="270" w:lineRule="atLeast"/>
-        <w:ind w:left="0" w:firstLine="0"/>
-        <w:jc w:val="left"/>
-        <w:rPr>
-          <w:rFonts w:ascii="Courier New" w:eastAsia="Times New Roman" w:hAnsi="Courier New" w:cs="Courier New"/>
-          <w:color w:val="D4D4D4"/>
-          <w:sz w:val="18"/>
-          <w:szCs w:val="18"/>
-        </w:rPr>
-      </w:pPr>
-      <w:r>
-        <w:rPr>
-          <w:rFonts w:ascii="Courier New" w:eastAsia="Times New Roman" w:hAnsi="Courier New" w:cs="Courier New"/>
-          <w:color w:val="D4D4D4"/>
-          <w:sz w:val="18"/>
-          <w:szCs w:val="18"/>
-        </w:rPr>
-        <w:t>  </w:t>
-      </w:r>
-      <w:r>
-        <w:rPr>
-          <w:rFonts w:ascii="Courier New" w:eastAsia="Times New Roman" w:hAnsi="Courier New" w:cs="Courier New"/>
-          <w:color w:val="9CDCFE"/>
-          <w:sz w:val="18"/>
-          <w:szCs w:val="18"/>
-        </w:rPr>
-        <w:t>"</w:t>
-      </w:r>
-      <w:proofErr w:type="spellStart"/>
-      <w:r>
-        <w:rPr>
-          <w:rFonts w:ascii="Courier New" w:eastAsia="Times New Roman" w:hAnsi="Courier New" w:cs="Courier New"/>
-          <w:color w:val="9CDCFE"/>
-          <w:sz w:val="18"/>
-          <w:szCs w:val="18"/>
-        </w:rPr>
-        <w:t>reactiveName</w:t>
-      </w:r>
-      <w:proofErr w:type="spellEnd"/>
-      <w:r>
-        <w:rPr>
-          <w:rFonts w:ascii="Courier New" w:eastAsia="Times New Roman" w:hAnsi="Courier New" w:cs="Courier New"/>
-          <w:color w:val="9CDCFE"/>
-          <w:sz w:val="18"/>
-          <w:szCs w:val="18"/>
-        </w:rPr>
-        <w:t>"</w:t>
+        <w:t>"reactiveName"</w:t>
       </w:r>
       <w:r>
         <w:rPr>
@@ -6345,29 +6260,7 @@
           <w:szCs w:val="18"/>
           <w:lang w:val="en-US"/>
         </w:rPr>
-        <w:t>"</w:t>
-      </w:r>
-      <w:proofErr w:type="spellStart"/>
-      <w:r>
-        <w:rPr>
-          <w:rFonts w:ascii="Courier New" w:eastAsia="Times New Roman" w:hAnsi="Courier New" w:cs="Courier New"/>
-          <w:color w:val="9CDCFE"/>
-          <w:sz w:val="18"/>
-          <w:szCs w:val="18"/>
-          <w:lang w:val="en-US"/>
-        </w:rPr>
-        <w:t>orderNumber</w:t>
-      </w:r>
-      <w:proofErr w:type="spellEnd"/>
-      <w:r>
-        <w:rPr>
-          <w:rFonts w:ascii="Courier New" w:eastAsia="Times New Roman" w:hAnsi="Courier New" w:cs="Courier New"/>
-          <w:color w:val="9CDCFE"/>
-          <w:sz w:val="18"/>
-          <w:szCs w:val="18"/>
-          <w:lang w:val="en-US"/>
-        </w:rPr>
-        <w:t>"</w:t>
+        <w:t>"orderNumber"</w:t>
       </w:r>
       <w:r>
         <w:rPr>

</xml_diff>